<commit_message>
Phase 3 Final commit
</commit_message>
<xml_diff>
--- a/PG6-Increment 2_Report.docx
+++ b/PG6-Increment 2_Report.docx
@@ -5615,8 +5615,6 @@
           <w:szCs w:val="24"/>
         </w:rPr>
       </w:pPr>
-      <w:bookmarkStart w:id="0" w:name="_GoBack"/>
-      <w:bookmarkEnd w:id="0"/>
       <w:r>
         <w:rPr>
           <w:sz w:val="24"/>
@@ -6006,17 +6004,10 @@
           <w:sz w:val="24"/>
           <w:szCs w:val="24"/>
         </w:rPr>
-        <w:t xml:space="preserve">As a student, I want </w:t>
-      </w:r>
-      <w:proofErr w:type="gramStart"/>
-      <w:r>
-        <w:rPr>
-          <w:sz w:val="24"/>
-          <w:szCs w:val="24"/>
-        </w:rPr>
-        <w:t>an</w:t>
-      </w:r>
-      <w:proofErr w:type="gramEnd"/>
+        <w:t>As a student, I want a</w:t>
+      </w:r>
+      <w:bookmarkStart w:id="0" w:name="_GoBack"/>
+      <w:bookmarkEnd w:id="0"/>
       <w:r>
         <w:rPr>
           <w:sz w:val="24"/>

</xml_diff>